<commit_message>
update revisi content document
</commit_message>
<xml_diff>
--- a/public/templates/jadwal_kegiatan.docx
+++ b/public/templates/jadwal_kegiatan.docx
@@ -449,7 +449,7 @@
           </mc:Choice>
           <mc:Fallback>
             <w:pict>
-              <v:group w14:anchorId="153A3D52" id="Group 2" o:spid="_x0000_s1026" style="position:absolute;margin-left:56.7pt;margin-top:21.5pt;width:481.9pt;height:1.5pt;z-index:15729152;mso-wrap-distance-left:0;mso-wrap-distance-right:0;mso-position-horizontal-relative:page" coordsize="61201,190" o:gfxdata="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">
+              <v:group w14:anchorId="27CD5311" id="Group 2" o:spid="_x0000_s1026" style="position:absolute;margin-left:56.7pt;margin-top:21.5pt;width:481.9pt;height:1.5pt;z-index:15729152;mso-wrap-distance-left:0;mso-wrap-distance-right:0;mso-position-horizontal-relative:page" coordsize="61201,190" o:gfxdata="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">
                 <v:shape id="Graphic 3" o:spid="_x0000_s1027" style="position:absolute;width:61201;height:95;visibility:visible;mso-wrap-style:square;v-text-anchor:top" coordsize="6120130,9525" o:gfxdata="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" path="m6120053,l,,9525,9525r6101003,l6120053,xe" fillcolor="black" stroked="f">
                   <v:fill opacity="43947f"/>
                   <v:path arrowok="t"/>
@@ -915,24 +915,22 @@
               <w:pStyle w:val="TableParagraph"/>
               <w:ind w:left="182"/>
               <w:rPr>
+                <w:b/>
+                <w:bCs/>
+                <w:sz w:val="18"/>
+              </w:rPr>
+            </w:pPr>
+            <w:r>
+              <w:rPr>
                 <w:rFonts w:ascii="Times New Roman"/>
                 <w:b/>
                 <w:bCs/>
                 <w:sz w:val="18"/>
               </w:rPr>
-            </w:pPr>
-            <w:r>
-              <w:rPr>
-                <w:rFonts w:ascii="Times New Roman"/>
-                <w:b/>
-                <w:bCs/>
-                <w:sz w:val="18"/>
-              </w:rPr>
               <w:br/>
             </w:r>
             <w:r>
               <w:rPr>
-                <w:rFonts w:ascii="Times New Roman"/>
                 <w:b/>
                 <w:bCs/>
                 <w:sz w:val="18"/>
@@ -945,35 +943,35 @@
               <w:pStyle w:val="TableParagraph"/>
               <w:ind w:left="182"/>
               <w:rPr>
-                <w:rFonts w:ascii="Times New Roman"/>
-                <w:sz w:val="18"/>
+                <w:sz w:val="14"/>
+                <w:szCs w:val="14"/>
               </w:rPr>
             </w:pPr>
             <w:r>
               <w:rPr>
-                <w:rFonts w:ascii="Times New Roman"/>
-                <w:sz w:val="18"/>
+                <w:sz w:val="14"/>
+                <w:szCs w:val="14"/>
               </w:rPr>
               <w:t>${</w:t>
             </w:r>
             <w:r>
               <w:rPr>
-                <w:rFonts w:ascii="Times New Roman"/>
-                <w:sz w:val="18"/>
+                <w:sz w:val="14"/>
+                <w:szCs w:val="14"/>
               </w:rPr>
               <w:t>rd_</w:t>
             </w:r>
             <w:r>
               <w:rPr>
-                <w:rFonts w:ascii="Times New Roman"/>
-                <w:sz w:val="18"/>
+                <w:sz w:val="14"/>
+                <w:szCs w:val="14"/>
               </w:rPr>
               <w:t>speaker_list</w:t>
             </w:r>
             <w:r>
               <w:rPr>
-                <w:rFonts w:ascii="Times New Roman"/>
-                <w:sz w:val="18"/>
+                <w:sz w:val="14"/>
+                <w:szCs w:val="14"/>
               </w:rPr>
               <w:t>}</w:t>
             </w:r>
@@ -983,7 +981,6 @@
               <w:pStyle w:val="TableParagraph"/>
               <w:ind w:firstLine="182"/>
               <w:rPr>
-                <w:rFonts w:ascii="Times New Roman"/>
                 <w:b/>
                 <w:bCs/>
                 <w:sz w:val="18"/>
@@ -991,30 +988,11 @@
             </w:pPr>
             <w:r>
               <w:rPr>
-                <w:rFonts w:ascii="Times New Roman"/>
                 <w:b/>
                 <w:bCs/>
                 <w:sz w:val="18"/>
               </w:rPr>
-              <w:t>${rd_</w:t>
-            </w:r>
-            <w:r>
-              <w:rPr>
-                <w:rFonts w:ascii="Times New Roman"/>
-                <w:b/>
-                <w:bCs/>
-                <w:sz w:val="18"/>
-              </w:rPr>
-              <w:t>moderator</w:t>
-            </w:r>
-            <w:r>
-              <w:rPr>
-                <w:rFonts w:ascii="Times New Roman"/>
-                <w:b/>
-                <w:bCs/>
-                <w:sz w:val="18"/>
-              </w:rPr>
-              <w:t>_label}</w:t>
+              <w:t>${rd_moderator_label}</w:t>
             </w:r>
           </w:p>
           <w:p>
@@ -1022,28 +1000,28 @@
               <w:pStyle w:val="TableParagraph"/>
               <w:ind w:left="182"/>
               <w:rPr>
-                <w:rFonts w:ascii="Times New Roman"/>
-                <w:sz w:val="18"/>
+                <w:sz w:val="14"/>
+                <w:szCs w:val="14"/>
               </w:rPr>
             </w:pPr>
             <w:r>
               <w:rPr>
-                <w:rFonts w:ascii="Times New Roman"/>
-                <w:sz w:val="18"/>
+                <w:sz w:val="14"/>
+                <w:szCs w:val="14"/>
               </w:rPr>
               <w:t>${</w:t>
             </w:r>
             <w:r>
               <w:rPr>
-                <w:rFonts w:ascii="Times New Roman"/>
-                <w:sz w:val="18"/>
+                <w:sz w:val="14"/>
+                <w:szCs w:val="14"/>
               </w:rPr>
               <w:t>rd_</w:t>
             </w:r>
             <w:r>
               <w:rPr>
-                <w:rFonts w:ascii="Times New Roman"/>
-                <w:sz w:val="18"/>
+                <w:sz w:val="14"/>
+                <w:szCs w:val="14"/>
               </w:rPr>
               <w:t>moderator_list}</w:t>
             </w:r>

</xml_diff>